<commit_message>
Pin and clock config
</commit_message>
<xml_diff>
--- a/Two_Digits_7_Segment/Notes/README.docx
+++ b/Two_Digits_7_Segment/Notes/README.docx
@@ -4,33 +4,16 @@
   <w:body>
     <w:p>
       <w:r>
-        <w:t xml:space="preserve">This is a project </w:t>
+        <w:t xml:space="preserve">In </w:t>
       </w:r>
       <w:r>
-        <w:t>to drive a two-digits seven segment</w:t>
+        <w:t xml:space="preserve">This project </w:t>
       </w:r>
       <w:r>
-        <w:t xml:space="preserve"> </w:t>
+        <w:t>we</w:t>
       </w:r>
       <w:r>
-        <w:t xml:space="preserve">which is connected to </w:t>
-      </w:r>
-      <w:r>
-        <w:t>NUCLEO</w:t>
-      </w:r>
-      <w:r>
-        <w:t>-L476RG</w:t>
-      </w:r>
-      <w:r>
-        <w:t xml:space="preserve"> board</w:t>
-      </w:r>
-      <w:r>
-        <w:t>.</w:t>
-      </w:r>
-    </w:p>
-    <w:p>
-      <w:r>
-        <w:t>I setup the clock to the maximum 80MHz.</w:t>
+        <w:t xml:space="preserve"> drive a two-digits seven segment which is connected to NUCLEO-L476RG board.</w:t>
       </w:r>
     </w:p>
     <w:p>
@@ -40,6 +23,9 @@
     </w:p>
     <w:p>
       <w:r>
+        <w:rPr>
+          <w:noProof/>
+        </w:rPr>
         <w:drawing>
           <wp:inline distT="0" distB="0" distL="0" distR="0" wp14:anchorId="2A6B6F3B" wp14:editId="7EE8671E">
             <wp:extent cx="5982102" cy="4259580"/>
@@ -79,9 +65,1428 @@
     </w:p>
     <w:p>
       <w:r>
-        <w:t>To drive this seven segment, we should configure the corresponding pins for each segment (a … f) and enable pin 14 (PC8 PC7 = 01) for digit 1 for a few milliseconds, and then enable pin 13 (PC8 PC7 = 10) for digit 2 for a few milliseconds, and repeat the process again.</w:t>
+        <w:t xml:space="preserve">To drive this seven segment, we should configure the corresponding pins for each segment (a … f) and enable pin 14 (PC8 PC7 = 01) for digit 1 for a few </w:t>
+      </w:r>
+      <w:r>
+        <w:t>milliseconds and</w:t>
+      </w:r>
+      <w:r>
+        <w:t xml:space="preserve"> then enable pin 13 (PC8 PC7 = 10) for digit 2 for a few </w:t>
+      </w:r>
+      <w:r>
+        <w:t>milliseconds and</w:t>
+      </w:r>
+      <w:r>
+        <w:t xml:space="preserve"> repeat the process again.</w:t>
       </w:r>
     </w:p>
+    <w:p>
+      <w:r>
+        <w:t xml:space="preserve">I setup the clock to the maximum </w:t>
+      </w:r>
+      <w:r>
+        <w:t>80MHz and</w:t>
+      </w:r>
+      <w:r>
+        <w:t xml:space="preserve"> make PC8 … PC0 as GPIO output in the project .ioc file.</w:t>
+      </w:r>
+    </w:p>
+    <w:p/>
+    <w:p>
+      <w:r>
+        <w:t>The following table shows the numbers to be set in ODR based on each segments SET/RESET:</w:t>
+      </w:r>
+    </w:p>
+    <w:tbl>
+      <w:tblPr>
+        <w:tblStyle w:val="TableGrid"/>
+        <w:tblW w:w="0" w:type="auto"/>
+        <w:tblLook w:val="04A0" w:firstRow="1" w:lastRow="0" w:firstColumn="1" w:lastColumn="0" w:noHBand="0" w:noVBand="1"/>
+      </w:tblPr>
+      <w:tblGrid>
+        <w:gridCol w:w="1194"/>
+        <w:gridCol w:w="784"/>
+        <w:gridCol w:w="784"/>
+        <w:gridCol w:w="785"/>
+        <w:gridCol w:w="749"/>
+        <w:gridCol w:w="785"/>
+        <w:gridCol w:w="785"/>
+        <w:gridCol w:w="785"/>
+        <w:gridCol w:w="785"/>
+        <w:gridCol w:w="795"/>
+      </w:tblGrid>
+      <w:tr>
+        <w:tc>
+          <w:tcPr>
+            <w:tcW w:w="1194" w:type="dxa"/>
+          </w:tcPr>
+          <w:p>
+            <w:r>
+              <w:rPr>
+                <w:b/>
+                <w:bCs/>
+              </w:rPr>
+              <w:t>Number</w:t>
+            </w:r>
+            <w:r>
+              <w:rPr>
+                <w:b/>
+                <w:bCs/>
+              </w:rPr>
+              <w:t xml:space="preserve"> to be displayed ↓</w:t>
+            </w:r>
+          </w:p>
+        </w:tc>
+        <w:tc>
+          <w:tcPr>
+            <w:tcW w:w="784" w:type="dxa"/>
+          </w:tcPr>
+          <w:p>
+            <w:r>
+              <w:rPr>
+                <w:b/>
+                <w:bCs/>
+              </w:rPr>
+              <w:t>PC6</w:t>
+            </w:r>
+          </w:p>
+        </w:tc>
+        <w:tc>
+          <w:tcPr>
+            <w:tcW w:w="784" w:type="dxa"/>
+          </w:tcPr>
+          <w:p>
+            <w:r>
+              <w:rPr>
+                <w:b/>
+                <w:bCs/>
+              </w:rPr>
+              <w:t>PC5</w:t>
+            </w:r>
+          </w:p>
+        </w:tc>
+        <w:tc>
+          <w:tcPr>
+            <w:tcW w:w="785" w:type="dxa"/>
+          </w:tcPr>
+          <w:p>
+            <w:r>
+              <w:rPr>
+                <w:b/>
+                <w:bCs/>
+              </w:rPr>
+              <w:t>PC4</w:t>
+            </w:r>
+          </w:p>
+        </w:tc>
+        <w:tc>
+          <w:tcPr>
+            <w:tcW w:w="749" w:type="dxa"/>
+          </w:tcPr>
+          <w:p>
+            <w:pPr>
+              <w:rPr>
+                <w:b/>
+                <w:bCs/>
+              </w:rPr>
+            </w:pPr>
+          </w:p>
+        </w:tc>
+        <w:tc>
+          <w:tcPr>
+            <w:tcW w:w="785" w:type="dxa"/>
+          </w:tcPr>
+          <w:p>
+            <w:r>
+              <w:rPr>
+                <w:b/>
+                <w:bCs/>
+              </w:rPr>
+              <w:t>PC3</w:t>
+            </w:r>
+          </w:p>
+        </w:tc>
+        <w:tc>
+          <w:tcPr>
+            <w:tcW w:w="785" w:type="dxa"/>
+          </w:tcPr>
+          <w:p>
+            <w:r>
+              <w:rPr>
+                <w:b/>
+                <w:bCs/>
+              </w:rPr>
+              <w:t>PC2</w:t>
+            </w:r>
+          </w:p>
+        </w:tc>
+        <w:tc>
+          <w:tcPr>
+            <w:tcW w:w="785" w:type="dxa"/>
+          </w:tcPr>
+          <w:p>
+            <w:r>
+              <w:rPr>
+                <w:b/>
+                <w:bCs/>
+              </w:rPr>
+              <w:t>PC1</w:t>
+            </w:r>
+          </w:p>
+        </w:tc>
+        <w:tc>
+          <w:tcPr>
+            <w:tcW w:w="785" w:type="dxa"/>
+          </w:tcPr>
+          <w:p>
+            <w:r>
+              <w:rPr>
+                <w:b/>
+                <w:bCs/>
+              </w:rPr>
+              <w:t>PC0</w:t>
+            </w:r>
+          </w:p>
+        </w:tc>
+        <w:tc>
+          <w:tcPr>
+            <w:tcW w:w="795" w:type="dxa"/>
+          </w:tcPr>
+          <w:p>
+            <w:r>
+              <w:rPr>
+                <w:b/>
+                <w:bCs/>
+              </w:rPr>
+              <w:t>ODR</w:t>
+            </w:r>
+          </w:p>
+        </w:tc>
+      </w:tr>
+      <w:tr>
+        <w:tc>
+          <w:tcPr>
+            <w:tcW w:w="1194" w:type="dxa"/>
+          </w:tcPr>
+          <w:p>
+            <w:pPr>
+              <w:rPr>
+                <w:b/>
+                <w:bCs/>
+              </w:rPr>
+            </w:pPr>
+          </w:p>
+        </w:tc>
+        <w:tc>
+          <w:tcPr>
+            <w:tcW w:w="784" w:type="dxa"/>
+          </w:tcPr>
+          <w:p>
+            <w:pPr>
+              <w:rPr>
+                <w:b/>
+                <w:bCs/>
+              </w:rPr>
+            </w:pPr>
+            <w:r>
+              <w:rPr>
+                <w:b/>
+                <w:bCs/>
+              </w:rPr>
+              <w:t>g</w:t>
+            </w:r>
+          </w:p>
+        </w:tc>
+        <w:tc>
+          <w:tcPr>
+            <w:tcW w:w="784" w:type="dxa"/>
+          </w:tcPr>
+          <w:p>
+            <w:pPr>
+              <w:rPr>
+                <w:b/>
+                <w:bCs/>
+              </w:rPr>
+            </w:pPr>
+            <w:r>
+              <w:rPr>
+                <w:b/>
+                <w:bCs/>
+              </w:rPr>
+              <w:t>f</w:t>
+            </w:r>
+          </w:p>
+        </w:tc>
+        <w:tc>
+          <w:tcPr>
+            <w:tcW w:w="785" w:type="dxa"/>
+          </w:tcPr>
+          <w:p>
+            <w:pPr>
+              <w:rPr>
+                <w:b/>
+                <w:bCs/>
+              </w:rPr>
+            </w:pPr>
+            <w:r>
+              <w:rPr>
+                <w:b/>
+                <w:bCs/>
+              </w:rPr>
+              <w:t>e</w:t>
+            </w:r>
+          </w:p>
+        </w:tc>
+        <w:tc>
+          <w:tcPr>
+            <w:tcW w:w="749" w:type="dxa"/>
+          </w:tcPr>
+          <w:p>
+            <w:pPr>
+              <w:rPr>
+                <w:b/>
+                <w:bCs/>
+              </w:rPr>
+            </w:pPr>
+          </w:p>
+        </w:tc>
+        <w:tc>
+          <w:tcPr>
+            <w:tcW w:w="785" w:type="dxa"/>
+          </w:tcPr>
+          <w:p>
+            <w:pPr>
+              <w:rPr>
+                <w:b/>
+                <w:bCs/>
+              </w:rPr>
+            </w:pPr>
+            <w:r>
+              <w:rPr>
+                <w:b/>
+                <w:bCs/>
+              </w:rPr>
+              <w:t>d</w:t>
+            </w:r>
+          </w:p>
+        </w:tc>
+        <w:tc>
+          <w:tcPr>
+            <w:tcW w:w="785" w:type="dxa"/>
+          </w:tcPr>
+          <w:p>
+            <w:pPr>
+              <w:rPr>
+                <w:b/>
+                <w:bCs/>
+              </w:rPr>
+            </w:pPr>
+            <w:r>
+              <w:rPr>
+                <w:b/>
+                <w:bCs/>
+              </w:rPr>
+              <w:t>c</w:t>
+            </w:r>
+          </w:p>
+        </w:tc>
+        <w:tc>
+          <w:tcPr>
+            <w:tcW w:w="785" w:type="dxa"/>
+          </w:tcPr>
+          <w:p>
+            <w:pPr>
+              <w:rPr>
+                <w:b/>
+                <w:bCs/>
+              </w:rPr>
+            </w:pPr>
+            <w:r>
+              <w:rPr>
+                <w:b/>
+                <w:bCs/>
+              </w:rPr>
+              <w:t>b</w:t>
+            </w:r>
+          </w:p>
+        </w:tc>
+        <w:tc>
+          <w:tcPr>
+            <w:tcW w:w="785" w:type="dxa"/>
+          </w:tcPr>
+          <w:p>
+            <w:pPr>
+              <w:rPr>
+                <w:b/>
+                <w:bCs/>
+              </w:rPr>
+            </w:pPr>
+            <w:r>
+              <w:rPr>
+                <w:b/>
+                <w:bCs/>
+              </w:rPr>
+              <w:t>a</w:t>
+            </w:r>
+          </w:p>
+        </w:tc>
+        <w:tc>
+          <w:tcPr>
+            <w:tcW w:w="795" w:type="dxa"/>
+          </w:tcPr>
+          <w:p>
+            <w:pPr>
+              <w:rPr>
+                <w:b/>
+                <w:bCs/>
+              </w:rPr>
+            </w:pPr>
+          </w:p>
+        </w:tc>
+      </w:tr>
+      <w:tr>
+        <w:tc>
+          <w:tcPr>
+            <w:tcW w:w="1194" w:type="dxa"/>
+          </w:tcPr>
+          <w:p>
+            <w:r>
+              <w:t>0.</w:t>
+            </w:r>
+          </w:p>
+        </w:tc>
+        <w:tc>
+          <w:tcPr>
+            <w:tcW w:w="784" w:type="dxa"/>
+          </w:tcPr>
+          <w:p>
+            <w:r>
+              <w:t>0</w:t>
+            </w:r>
+          </w:p>
+        </w:tc>
+        <w:tc>
+          <w:tcPr>
+            <w:tcW w:w="784" w:type="dxa"/>
+          </w:tcPr>
+          <w:p>
+            <w:r>
+              <w:t>1</w:t>
+            </w:r>
+          </w:p>
+        </w:tc>
+        <w:tc>
+          <w:tcPr>
+            <w:tcW w:w="785" w:type="dxa"/>
+          </w:tcPr>
+          <w:p>
+            <w:r>
+              <w:t>1</w:t>
+            </w:r>
+          </w:p>
+        </w:tc>
+        <w:tc>
+          <w:tcPr>
+            <w:tcW w:w="749" w:type="dxa"/>
+          </w:tcPr>
+          <w:p/>
+        </w:tc>
+        <w:tc>
+          <w:tcPr>
+            <w:tcW w:w="785" w:type="dxa"/>
+          </w:tcPr>
+          <w:p>
+            <w:r>
+              <w:t>1</w:t>
+            </w:r>
+          </w:p>
+        </w:tc>
+        <w:tc>
+          <w:tcPr>
+            <w:tcW w:w="785" w:type="dxa"/>
+          </w:tcPr>
+          <w:p>
+            <w:r>
+              <w:t>1</w:t>
+            </w:r>
+          </w:p>
+        </w:tc>
+        <w:tc>
+          <w:tcPr>
+            <w:tcW w:w="785" w:type="dxa"/>
+          </w:tcPr>
+          <w:p>
+            <w:r>
+              <w:t>1</w:t>
+            </w:r>
+          </w:p>
+        </w:tc>
+        <w:tc>
+          <w:tcPr>
+            <w:tcW w:w="785" w:type="dxa"/>
+          </w:tcPr>
+          <w:p>
+            <w:r>
+              <w:t>1</w:t>
+            </w:r>
+          </w:p>
+        </w:tc>
+        <w:tc>
+          <w:tcPr>
+            <w:tcW w:w="795" w:type="dxa"/>
+          </w:tcPr>
+          <w:p>
+            <w:r>
+              <w:t>0x</w:t>
+            </w:r>
+            <w:r>
+              <w:t>3</w:t>
+            </w:r>
+            <w:r>
+              <w:t>F</w:t>
+            </w:r>
+          </w:p>
+        </w:tc>
+      </w:tr>
+      <w:tr>
+        <w:tc>
+          <w:tcPr>
+            <w:tcW w:w="1194" w:type="dxa"/>
+          </w:tcPr>
+          <w:p>
+            <w:r>
+              <w:t>1.</w:t>
+            </w:r>
+          </w:p>
+        </w:tc>
+        <w:tc>
+          <w:tcPr>
+            <w:tcW w:w="784" w:type="dxa"/>
+          </w:tcPr>
+          <w:p>
+            <w:r>
+              <w:t>0</w:t>
+            </w:r>
+          </w:p>
+        </w:tc>
+        <w:tc>
+          <w:tcPr>
+            <w:tcW w:w="784" w:type="dxa"/>
+          </w:tcPr>
+          <w:p>
+            <w:r>
+              <w:t>0</w:t>
+            </w:r>
+          </w:p>
+        </w:tc>
+        <w:tc>
+          <w:tcPr>
+            <w:tcW w:w="785" w:type="dxa"/>
+          </w:tcPr>
+          <w:p>
+            <w:r>
+              <w:t>0</w:t>
+            </w:r>
+          </w:p>
+        </w:tc>
+        <w:tc>
+          <w:tcPr>
+            <w:tcW w:w="749" w:type="dxa"/>
+          </w:tcPr>
+          <w:p/>
+        </w:tc>
+        <w:tc>
+          <w:tcPr>
+            <w:tcW w:w="785" w:type="dxa"/>
+          </w:tcPr>
+          <w:p>
+            <w:r>
+              <w:t>0</w:t>
+            </w:r>
+          </w:p>
+        </w:tc>
+        <w:tc>
+          <w:tcPr>
+            <w:tcW w:w="785" w:type="dxa"/>
+          </w:tcPr>
+          <w:p>
+            <w:r>
+              <w:t>1</w:t>
+            </w:r>
+          </w:p>
+        </w:tc>
+        <w:tc>
+          <w:tcPr>
+            <w:tcW w:w="785" w:type="dxa"/>
+          </w:tcPr>
+          <w:p>
+            <w:r>
+              <w:t>1</w:t>
+            </w:r>
+          </w:p>
+        </w:tc>
+        <w:tc>
+          <w:tcPr>
+            <w:tcW w:w="785" w:type="dxa"/>
+          </w:tcPr>
+          <w:p>
+            <w:r>
+              <w:t>0</w:t>
+            </w:r>
+          </w:p>
+        </w:tc>
+        <w:tc>
+          <w:tcPr>
+            <w:tcW w:w="795" w:type="dxa"/>
+          </w:tcPr>
+          <w:p>
+            <w:r>
+              <w:t>0x</w:t>
+            </w:r>
+            <w:r>
+              <w:t>0</w:t>
+            </w:r>
+            <w:r>
+              <w:t>6</w:t>
+            </w:r>
+          </w:p>
+        </w:tc>
+      </w:tr>
+      <w:tr>
+        <w:tc>
+          <w:tcPr>
+            <w:tcW w:w="1194" w:type="dxa"/>
+          </w:tcPr>
+          <w:p>
+            <w:r>
+              <w:t>2.</w:t>
+            </w:r>
+          </w:p>
+        </w:tc>
+        <w:tc>
+          <w:tcPr>
+            <w:tcW w:w="784" w:type="dxa"/>
+          </w:tcPr>
+          <w:p>
+            <w:r>
+              <w:t>1</w:t>
+            </w:r>
+          </w:p>
+        </w:tc>
+        <w:tc>
+          <w:tcPr>
+            <w:tcW w:w="784" w:type="dxa"/>
+          </w:tcPr>
+          <w:p>
+            <w:r>
+              <w:t>0</w:t>
+            </w:r>
+          </w:p>
+        </w:tc>
+        <w:tc>
+          <w:tcPr>
+            <w:tcW w:w="785" w:type="dxa"/>
+          </w:tcPr>
+          <w:p>
+            <w:r>
+              <w:t>1</w:t>
+            </w:r>
+          </w:p>
+        </w:tc>
+        <w:tc>
+          <w:tcPr>
+            <w:tcW w:w="749" w:type="dxa"/>
+          </w:tcPr>
+          <w:p/>
+        </w:tc>
+        <w:tc>
+          <w:tcPr>
+            <w:tcW w:w="785" w:type="dxa"/>
+          </w:tcPr>
+          <w:p>
+            <w:r>
+              <w:t>1</w:t>
+            </w:r>
+          </w:p>
+        </w:tc>
+        <w:tc>
+          <w:tcPr>
+            <w:tcW w:w="785" w:type="dxa"/>
+          </w:tcPr>
+          <w:p>
+            <w:r>
+              <w:t>0</w:t>
+            </w:r>
+          </w:p>
+        </w:tc>
+        <w:tc>
+          <w:tcPr>
+            <w:tcW w:w="785" w:type="dxa"/>
+          </w:tcPr>
+          <w:p>
+            <w:r>
+              <w:t>1</w:t>
+            </w:r>
+          </w:p>
+        </w:tc>
+        <w:tc>
+          <w:tcPr>
+            <w:tcW w:w="785" w:type="dxa"/>
+          </w:tcPr>
+          <w:p>
+            <w:r>
+              <w:t>1</w:t>
+            </w:r>
+          </w:p>
+        </w:tc>
+        <w:tc>
+          <w:tcPr>
+            <w:tcW w:w="795" w:type="dxa"/>
+          </w:tcPr>
+          <w:p>
+            <w:r>
+              <w:t>0x</w:t>
+            </w:r>
+            <w:r>
+              <w:t>5</w:t>
+            </w:r>
+            <w:r>
+              <w:t>B</w:t>
+            </w:r>
+          </w:p>
+        </w:tc>
+      </w:tr>
+      <w:tr>
+        <w:tc>
+          <w:tcPr>
+            <w:tcW w:w="1194" w:type="dxa"/>
+          </w:tcPr>
+          <w:p>
+            <w:r>
+              <w:t>3.</w:t>
+            </w:r>
+          </w:p>
+        </w:tc>
+        <w:tc>
+          <w:tcPr>
+            <w:tcW w:w="784" w:type="dxa"/>
+          </w:tcPr>
+          <w:p>
+            <w:r>
+              <w:t>1</w:t>
+            </w:r>
+          </w:p>
+        </w:tc>
+        <w:tc>
+          <w:tcPr>
+            <w:tcW w:w="784" w:type="dxa"/>
+          </w:tcPr>
+          <w:p>
+            <w:r>
+              <w:t>0</w:t>
+            </w:r>
+          </w:p>
+        </w:tc>
+        <w:tc>
+          <w:tcPr>
+            <w:tcW w:w="785" w:type="dxa"/>
+          </w:tcPr>
+          <w:p>
+            <w:r>
+              <w:t>0</w:t>
+            </w:r>
+          </w:p>
+        </w:tc>
+        <w:tc>
+          <w:tcPr>
+            <w:tcW w:w="749" w:type="dxa"/>
+          </w:tcPr>
+          <w:p/>
+        </w:tc>
+        <w:tc>
+          <w:tcPr>
+            <w:tcW w:w="785" w:type="dxa"/>
+          </w:tcPr>
+          <w:p>
+            <w:r>
+              <w:t>1</w:t>
+            </w:r>
+          </w:p>
+        </w:tc>
+        <w:tc>
+          <w:tcPr>
+            <w:tcW w:w="785" w:type="dxa"/>
+          </w:tcPr>
+          <w:p>
+            <w:r>
+              <w:t>1</w:t>
+            </w:r>
+          </w:p>
+        </w:tc>
+        <w:tc>
+          <w:tcPr>
+            <w:tcW w:w="785" w:type="dxa"/>
+          </w:tcPr>
+          <w:p>
+            <w:r>
+              <w:t>1</w:t>
+            </w:r>
+          </w:p>
+        </w:tc>
+        <w:tc>
+          <w:tcPr>
+            <w:tcW w:w="785" w:type="dxa"/>
+          </w:tcPr>
+          <w:p>
+            <w:r>
+              <w:t>1</w:t>
+            </w:r>
+          </w:p>
+        </w:tc>
+        <w:tc>
+          <w:tcPr>
+            <w:tcW w:w="795" w:type="dxa"/>
+          </w:tcPr>
+          <w:p>
+            <w:r>
+              <w:t>0x</w:t>
+            </w:r>
+            <w:r>
+              <w:t>4</w:t>
+            </w:r>
+            <w:r>
+              <w:t>F</w:t>
+            </w:r>
+          </w:p>
+        </w:tc>
+      </w:tr>
+      <w:tr>
+        <w:tc>
+          <w:tcPr>
+            <w:tcW w:w="1194" w:type="dxa"/>
+          </w:tcPr>
+          <w:p>
+            <w:r>
+              <w:t>4.</w:t>
+            </w:r>
+          </w:p>
+        </w:tc>
+        <w:tc>
+          <w:tcPr>
+            <w:tcW w:w="784" w:type="dxa"/>
+          </w:tcPr>
+          <w:p>
+            <w:r>
+              <w:t>1</w:t>
+            </w:r>
+          </w:p>
+        </w:tc>
+        <w:tc>
+          <w:tcPr>
+            <w:tcW w:w="784" w:type="dxa"/>
+          </w:tcPr>
+          <w:p>
+            <w:r>
+              <w:t>1</w:t>
+            </w:r>
+          </w:p>
+        </w:tc>
+        <w:tc>
+          <w:tcPr>
+            <w:tcW w:w="785" w:type="dxa"/>
+          </w:tcPr>
+          <w:p>
+            <w:r>
+              <w:t>0</w:t>
+            </w:r>
+          </w:p>
+        </w:tc>
+        <w:tc>
+          <w:tcPr>
+            <w:tcW w:w="749" w:type="dxa"/>
+          </w:tcPr>
+          <w:p/>
+        </w:tc>
+        <w:tc>
+          <w:tcPr>
+            <w:tcW w:w="785" w:type="dxa"/>
+          </w:tcPr>
+          <w:p>
+            <w:r>
+              <w:t>0</w:t>
+            </w:r>
+          </w:p>
+        </w:tc>
+        <w:tc>
+          <w:tcPr>
+            <w:tcW w:w="785" w:type="dxa"/>
+          </w:tcPr>
+          <w:p>
+            <w:r>
+              <w:t>1</w:t>
+            </w:r>
+          </w:p>
+        </w:tc>
+        <w:tc>
+          <w:tcPr>
+            <w:tcW w:w="785" w:type="dxa"/>
+          </w:tcPr>
+          <w:p>
+            <w:r>
+              <w:t>1</w:t>
+            </w:r>
+          </w:p>
+        </w:tc>
+        <w:tc>
+          <w:tcPr>
+            <w:tcW w:w="785" w:type="dxa"/>
+          </w:tcPr>
+          <w:p>
+            <w:r>
+              <w:t>0</w:t>
+            </w:r>
+          </w:p>
+        </w:tc>
+        <w:tc>
+          <w:tcPr>
+            <w:tcW w:w="795" w:type="dxa"/>
+          </w:tcPr>
+          <w:p>
+            <w:r>
+              <w:t>0x</w:t>
+            </w:r>
+            <w:r>
+              <w:t>6</w:t>
+            </w:r>
+            <w:r>
+              <w:t>6</w:t>
+            </w:r>
+          </w:p>
+        </w:tc>
+      </w:tr>
+      <w:tr>
+        <w:tc>
+          <w:tcPr>
+            <w:tcW w:w="1194" w:type="dxa"/>
+          </w:tcPr>
+          <w:p>
+            <w:r>
+              <w:lastRenderedPageBreak/>
+              <w:t>5.</w:t>
+            </w:r>
+          </w:p>
+        </w:tc>
+        <w:tc>
+          <w:tcPr>
+            <w:tcW w:w="784" w:type="dxa"/>
+          </w:tcPr>
+          <w:p>
+            <w:r>
+              <w:t>1</w:t>
+            </w:r>
+          </w:p>
+        </w:tc>
+        <w:tc>
+          <w:tcPr>
+            <w:tcW w:w="784" w:type="dxa"/>
+          </w:tcPr>
+          <w:p>
+            <w:r>
+              <w:t>1</w:t>
+            </w:r>
+          </w:p>
+        </w:tc>
+        <w:tc>
+          <w:tcPr>
+            <w:tcW w:w="785" w:type="dxa"/>
+          </w:tcPr>
+          <w:p>
+            <w:r>
+              <w:t>0</w:t>
+            </w:r>
+          </w:p>
+        </w:tc>
+        <w:tc>
+          <w:tcPr>
+            <w:tcW w:w="749" w:type="dxa"/>
+          </w:tcPr>
+          <w:p/>
+        </w:tc>
+        <w:tc>
+          <w:tcPr>
+            <w:tcW w:w="785" w:type="dxa"/>
+          </w:tcPr>
+          <w:p>
+            <w:r>
+              <w:t>1</w:t>
+            </w:r>
+          </w:p>
+        </w:tc>
+        <w:tc>
+          <w:tcPr>
+            <w:tcW w:w="785" w:type="dxa"/>
+          </w:tcPr>
+          <w:p>
+            <w:r>
+              <w:t>1</w:t>
+            </w:r>
+          </w:p>
+        </w:tc>
+        <w:tc>
+          <w:tcPr>
+            <w:tcW w:w="785" w:type="dxa"/>
+          </w:tcPr>
+          <w:p>
+            <w:r>
+              <w:t>0</w:t>
+            </w:r>
+          </w:p>
+        </w:tc>
+        <w:tc>
+          <w:tcPr>
+            <w:tcW w:w="785" w:type="dxa"/>
+          </w:tcPr>
+          <w:p>
+            <w:r>
+              <w:t>1</w:t>
+            </w:r>
+          </w:p>
+        </w:tc>
+        <w:tc>
+          <w:tcPr>
+            <w:tcW w:w="795" w:type="dxa"/>
+          </w:tcPr>
+          <w:p>
+            <w:r>
+              <w:t>0x</w:t>
+            </w:r>
+            <w:r>
+              <w:t>6</w:t>
+            </w:r>
+            <w:r>
+              <w:t>D</w:t>
+            </w:r>
+          </w:p>
+        </w:tc>
+      </w:tr>
+      <w:tr>
+        <w:tc>
+          <w:tcPr>
+            <w:tcW w:w="1194" w:type="dxa"/>
+          </w:tcPr>
+          <w:p>
+            <w:r>
+              <w:t>6.</w:t>
+            </w:r>
+          </w:p>
+        </w:tc>
+        <w:tc>
+          <w:tcPr>
+            <w:tcW w:w="784" w:type="dxa"/>
+          </w:tcPr>
+          <w:p>
+            <w:r>
+              <w:t>1</w:t>
+            </w:r>
+          </w:p>
+        </w:tc>
+        <w:tc>
+          <w:tcPr>
+            <w:tcW w:w="784" w:type="dxa"/>
+          </w:tcPr>
+          <w:p>
+            <w:r>
+              <w:t>1</w:t>
+            </w:r>
+          </w:p>
+        </w:tc>
+        <w:tc>
+          <w:tcPr>
+            <w:tcW w:w="785" w:type="dxa"/>
+          </w:tcPr>
+          <w:p>
+            <w:r>
+              <w:t>1</w:t>
+            </w:r>
+          </w:p>
+        </w:tc>
+        <w:tc>
+          <w:tcPr>
+            <w:tcW w:w="749" w:type="dxa"/>
+          </w:tcPr>
+          <w:p/>
+        </w:tc>
+        <w:tc>
+          <w:tcPr>
+            <w:tcW w:w="785" w:type="dxa"/>
+          </w:tcPr>
+          <w:p>
+            <w:r>
+              <w:t>1</w:t>
+            </w:r>
+          </w:p>
+        </w:tc>
+        <w:tc>
+          <w:tcPr>
+            <w:tcW w:w="785" w:type="dxa"/>
+          </w:tcPr>
+          <w:p>
+            <w:r>
+              <w:t>1</w:t>
+            </w:r>
+          </w:p>
+        </w:tc>
+        <w:tc>
+          <w:tcPr>
+            <w:tcW w:w="785" w:type="dxa"/>
+          </w:tcPr>
+          <w:p>
+            <w:r>
+              <w:t>0</w:t>
+            </w:r>
+          </w:p>
+        </w:tc>
+        <w:tc>
+          <w:tcPr>
+            <w:tcW w:w="785" w:type="dxa"/>
+          </w:tcPr>
+          <w:p>
+            <w:r>
+              <w:t>1</w:t>
+            </w:r>
+          </w:p>
+        </w:tc>
+        <w:tc>
+          <w:tcPr>
+            <w:tcW w:w="795" w:type="dxa"/>
+          </w:tcPr>
+          <w:p>
+            <w:r>
+              <w:t>0x</w:t>
+            </w:r>
+            <w:r>
+              <w:t>7</w:t>
+            </w:r>
+            <w:r>
+              <w:t>D</w:t>
+            </w:r>
+          </w:p>
+        </w:tc>
+      </w:tr>
+      <w:tr>
+        <w:tc>
+          <w:tcPr>
+            <w:tcW w:w="1194" w:type="dxa"/>
+          </w:tcPr>
+          <w:p>
+            <w:r>
+              <w:t>7.</w:t>
+            </w:r>
+          </w:p>
+        </w:tc>
+        <w:tc>
+          <w:tcPr>
+            <w:tcW w:w="784" w:type="dxa"/>
+          </w:tcPr>
+          <w:p>
+            <w:r>
+              <w:t>0</w:t>
+            </w:r>
+          </w:p>
+        </w:tc>
+        <w:tc>
+          <w:tcPr>
+            <w:tcW w:w="784" w:type="dxa"/>
+          </w:tcPr>
+          <w:p>
+            <w:r>
+              <w:t>0</w:t>
+            </w:r>
+          </w:p>
+        </w:tc>
+        <w:tc>
+          <w:tcPr>
+            <w:tcW w:w="785" w:type="dxa"/>
+          </w:tcPr>
+          <w:p>
+            <w:r>
+              <w:t>0</w:t>
+            </w:r>
+          </w:p>
+        </w:tc>
+        <w:tc>
+          <w:tcPr>
+            <w:tcW w:w="749" w:type="dxa"/>
+          </w:tcPr>
+          <w:p/>
+        </w:tc>
+        <w:tc>
+          <w:tcPr>
+            <w:tcW w:w="785" w:type="dxa"/>
+          </w:tcPr>
+          <w:p>
+            <w:r>
+              <w:t>0</w:t>
+            </w:r>
+          </w:p>
+        </w:tc>
+        <w:tc>
+          <w:tcPr>
+            <w:tcW w:w="785" w:type="dxa"/>
+          </w:tcPr>
+          <w:p>
+            <w:r>
+              <w:t>1</w:t>
+            </w:r>
+          </w:p>
+        </w:tc>
+        <w:tc>
+          <w:tcPr>
+            <w:tcW w:w="785" w:type="dxa"/>
+          </w:tcPr>
+          <w:p>
+            <w:r>
+              <w:t>1</w:t>
+            </w:r>
+          </w:p>
+        </w:tc>
+        <w:tc>
+          <w:tcPr>
+            <w:tcW w:w="785" w:type="dxa"/>
+          </w:tcPr>
+          <w:p>
+            <w:r>
+              <w:t>1</w:t>
+            </w:r>
+          </w:p>
+        </w:tc>
+        <w:tc>
+          <w:tcPr>
+            <w:tcW w:w="795" w:type="dxa"/>
+          </w:tcPr>
+          <w:p>
+            <w:r>
+              <w:t>0x</w:t>
+            </w:r>
+            <w:r>
+              <w:t>0</w:t>
+            </w:r>
+            <w:r>
+              <w:t>7</w:t>
+            </w:r>
+          </w:p>
+        </w:tc>
+      </w:tr>
+      <w:tr>
+        <w:tc>
+          <w:tcPr>
+            <w:tcW w:w="1194" w:type="dxa"/>
+          </w:tcPr>
+          <w:p>
+            <w:r>
+              <w:t>8.</w:t>
+            </w:r>
+          </w:p>
+        </w:tc>
+        <w:tc>
+          <w:tcPr>
+            <w:tcW w:w="784" w:type="dxa"/>
+          </w:tcPr>
+          <w:p>
+            <w:r>
+              <w:t>1</w:t>
+            </w:r>
+          </w:p>
+        </w:tc>
+        <w:tc>
+          <w:tcPr>
+            <w:tcW w:w="784" w:type="dxa"/>
+          </w:tcPr>
+          <w:p>
+            <w:r>
+              <w:t>1</w:t>
+            </w:r>
+          </w:p>
+        </w:tc>
+        <w:tc>
+          <w:tcPr>
+            <w:tcW w:w="785" w:type="dxa"/>
+          </w:tcPr>
+          <w:p>
+            <w:r>
+              <w:t>1</w:t>
+            </w:r>
+          </w:p>
+        </w:tc>
+        <w:tc>
+          <w:tcPr>
+            <w:tcW w:w="749" w:type="dxa"/>
+          </w:tcPr>
+          <w:p/>
+        </w:tc>
+        <w:tc>
+          <w:tcPr>
+            <w:tcW w:w="785" w:type="dxa"/>
+          </w:tcPr>
+          <w:p>
+            <w:r>
+              <w:t>1</w:t>
+            </w:r>
+          </w:p>
+        </w:tc>
+        <w:tc>
+          <w:tcPr>
+            <w:tcW w:w="785" w:type="dxa"/>
+          </w:tcPr>
+          <w:p>
+            <w:r>
+              <w:t>1</w:t>
+            </w:r>
+          </w:p>
+        </w:tc>
+        <w:tc>
+          <w:tcPr>
+            <w:tcW w:w="785" w:type="dxa"/>
+          </w:tcPr>
+          <w:p>
+            <w:r>
+              <w:t>1</w:t>
+            </w:r>
+          </w:p>
+        </w:tc>
+        <w:tc>
+          <w:tcPr>
+            <w:tcW w:w="785" w:type="dxa"/>
+          </w:tcPr>
+          <w:p>
+            <w:r>
+              <w:t>1</w:t>
+            </w:r>
+          </w:p>
+        </w:tc>
+        <w:tc>
+          <w:tcPr>
+            <w:tcW w:w="795" w:type="dxa"/>
+          </w:tcPr>
+          <w:p>
+            <w:r>
+              <w:t>0x</w:t>
+            </w:r>
+            <w:r>
+              <w:t>7</w:t>
+            </w:r>
+            <w:r>
+              <w:t>F</w:t>
+            </w:r>
+          </w:p>
+        </w:tc>
+      </w:tr>
+      <w:tr>
+        <w:tc>
+          <w:tcPr>
+            <w:tcW w:w="1194" w:type="dxa"/>
+          </w:tcPr>
+          <w:p>
+            <w:r>
+              <w:t>9.</w:t>
+            </w:r>
+          </w:p>
+        </w:tc>
+        <w:tc>
+          <w:tcPr>
+            <w:tcW w:w="784" w:type="dxa"/>
+          </w:tcPr>
+          <w:p>
+            <w:r>
+              <w:t>1</w:t>
+            </w:r>
+          </w:p>
+        </w:tc>
+        <w:tc>
+          <w:tcPr>
+            <w:tcW w:w="784" w:type="dxa"/>
+          </w:tcPr>
+          <w:p>
+            <w:r>
+              <w:t>1</w:t>
+            </w:r>
+          </w:p>
+        </w:tc>
+        <w:tc>
+          <w:tcPr>
+            <w:tcW w:w="785" w:type="dxa"/>
+          </w:tcPr>
+          <w:p>
+            <w:r>
+              <w:t>0</w:t>
+            </w:r>
+          </w:p>
+        </w:tc>
+        <w:tc>
+          <w:tcPr>
+            <w:tcW w:w="749" w:type="dxa"/>
+          </w:tcPr>
+          <w:p/>
+        </w:tc>
+        <w:tc>
+          <w:tcPr>
+            <w:tcW w:w="785" w:type="dxa"/>
+          </w:tcPr>
+          <w:p>
+            <w:r>
+              <w:t>1</w:t>
+            </w:r>
+          </w:p>
+        </w:tc>
+        <w:tc>
+          <w:tcPr>
+            <w:tcW w:w="785" w:type="dxa"/>
+          </w:tcPr>
+          <w:p>
+            <w:r>
+              <w:t>1</w:t>
+            </w:r>
+          </w:p>
+        </w:tc>
+        <w:tc>
+          <w:tcPr>
+            <w:tcW w:w="785" w:type="dxa"/>
+          </w:tcPr>
+          <w:p>
+            <w:r>
+              <w:t>1</w:t>
+            </w:r>
+          </w:p>
+        </w:tc>
+        <w:tc>
+          <w:tcPr>
+            <w:tcW w:w="785" w:type="dxa"/>
+          </w:tcPr>
+          <w:p>
+            <w:r>
+              <w:t>1</w:t>
+            </w:r>
+          </w:p>
+        </w:tc>
+        <w:tc>
+          <w:tcPr>
+            <w:tcW w:w="795" w:type="dxa"/>
+          </w:tcPr>
+          <w:p>
+            <w:r>
+              <w:t>0x</w:t>
+            </w:r>
+            <w:r>
+              <w:t>6</w:t>
+            </w:r>
+            <w:r>
+              <w:t>F</w:t>
+            </w:r>
+          </w:p>
+        </w:tc>
+      </w:tr>
+    </w:tbl>
+    <w:p/>
     <w:p/>
     <w:p/>
     <w:sectPr>
@@ -1012,6 +2417,25 @@
       <w:spacing w:val="5"/>
     </w:rPr>
   </w:style>
+  <w:style w:type="table" w:styleId="TableGrid">
+    <w:name w:val="Table Grid"/>
+    <w:basedOn w:val="TableNormal"/>
+    <w:uiPriority w:val="39"/>
+    <w:rsid w:val="00854F49"/>
+    <w:pPr>
+      <w:spacing w:after="0" w:line="240" w:lineRule="auto"/>
+    </w:pPr>
+    <w:tblPr>
+      <w:tblBorders>
+        <w:top w:val="single" w:sz="4" w:space="0" w:color="auto"/>
+        <w:left w:val="single" w:sz="4" w:space="0" w:color="auto"/>
+        <w:bottom w:val="single" w:sz="4" w:space="0" w:color="auto"/>
+        <w:right w:val="single" w:sz="4" w:space="0" w:color="auto"/>
+        <w:insideH w:val="single" w:sz="4" w:space="0" w:color="auto"/>
+        <w:insideV w:val="single" w:sz="4" w:space="0" w:color="auto"/>
+      </w:tblBorders>
+    </w:tblPr>
+  </w:style>
 </w:styles>
 </file>
 

</xml_diff>